<commit_message>
28/02/2025 - practica 12 - word completo
</commit_message>
<xml_diff>
--- a/parcial1/practica 11 teminado.docx
+++ b/parcial1/practica 11 teminado.docx
@@ -192,9 +192,358 @@
           </wp:inline>
         </w:drawing>
       </w:r>
+    </w:p>
+    <w:p>
+      <w:r>
+        <w:t>5. Obtener listado de membresías que su costo sea mayor a 100 pesos</w:t>
+      </w:r>
+    </w:p>
+    <w:p>
+      <w:r>
+        <w:rPr>
+          <w:noProof/>
+          <w:lang w:eastAsia="es-MX"/>
+        </w:rPr>
+        <w:lastRenderedPageBreak/>
+        <w:drawing>
+          <wp:inline distT="0" distB="0" distL="0" distR="0">
+            <wp:extent cx="4505954" cy="2715004"/>
+            <wp:effectExtent l="0" t="0" r="9525" b="9525"/>
+            <wp:docPr id="5" name="Imagen 5"/>
+            <wp:cNvGraphicFramePr>
+              <a:graphicFrameLocks xmlns:a="http://schemas.openxmlformats.org/drawingml/2006/main" noChangeAspect="1"/>
+            </wp:cNvGraphicFramePr>
+            <a:graphic xmlns:a="http://schemas.openxmlformats.org/drawingml/2006/main">
+              <a:graphicData uri="http://schemas.openxmlformats.org/drawingml/2006/picture">
+                <pic:pic xmlns:pic="http://schemas.openxmlformats.org/drawingml/2006/picture">
+                  <pic:nvPicPr>
+                    <pic:cNvPr id="5" name="Captura1.PNG"/>
+                    <pic:cNvPicPr/>
+                  </pic:nvPicPr>
+                  <pic:blipFill>
+                    <a:blip r:embed="rId8">
+                      <a:extLst>
+                        <a:ext uri="{28A0092B-C50C-407E-A947-70E740481C1C}">
+                          <a14:useLocalDpi xmlns:a14="http://schemas.microsoft.com/office/drawing/2010/main" val="0"/>
+                        </a:ext>
+                      </a:extLst>
+                    </a:blip>
+                    <a:stretch>
+                      <a:fillRect/>
+                    </a:stretch>
+                  </pic:blipFill>
+                  <pic:spPr>
+                    <a:xfrm>
+                      <a:off x="0" y="0"/>
+                      <a:ext cx="4505954" cy="2715004"/>
+                    </a:xfrm>
+                    <a:prstGeom prst="rect">
+                      <a:avLst/>
+                    </a:prstGeom>
+                  </pic:spPr>
+                </pic:pic>
+              </a:graphicData>
+            </a:graphic>
+          </wp:inline>
+        </w:drawing>
+      </w:r>
+    </w:p>
+    <w:p/>
+    <w:p>
+      <w:r>
+        <w:t xml:space="preserve">6. Obtener listado de </w:t>
+      </w:r>
+      <w:proofErr w:type="spellStart"/>
+      <w:r>
+        <w:t>playlist</w:t>
+      </w:r>
+      <w:proofErr w:type="spellEnd"/>
+      <w:r>
+        <w:t xml:space="preserve"> que tengan más de 3 canciones</w:t>
+      </w:r>
+    </w:p>
+    <w:p>
+      <w:r>
+        <w:rPr>
+          <w:noProof/>
+          <w:lang w:eastAsia="es-MX"/>
+        </w:rPr>
+        <w:drawing>
+          <wp:inline distT="0" distB="0" distL="0" distR="0">
+            <wp:extent cx="5612130" cy="2096135"/>
+            <wp:effectExtent l="0" t="0" r="7620" b="0"/>
+            <wp:docPr id="7" name="Imagen 7"/>
+            <wp:cNvGraphicFramePr>
+              <a:graphicFrameLocks xmlns:a="http://schemas.openxmlformats.org/drawingml/2006/main" noChangeAspect="1"/>
+            </wp:cNvGraphicFramePr>
+            <a:graphic xmlns:a="http://schemas.openxmlformats.org/drawingml/2006/main">
+              <a:graphicData uri="http://schemas.openxmlformats.org/drawingml/2006/picture">
+                <pic:pic xmlns:pic="http://schemas.openxmlformats.org/drawingml/2006/picture">
+                  <pic:nvPicPr>
+                    <pic:cNvPr id="7" name="Captura3.PNG"/>
+                    <pic:cNvPicPr/>
+                  </pic:nvPicPr>
+                  <pic:blipFill>
+                    <a:blip r:embed="rId9">
+                      <a:extLst>
+                        <a:ext uri="{28A0092B-C50C-407E-A947-70E740481C1C}">
+                          <a14:useLocalDpi xmlns:a14="http://schemas.microsoft.com/office/drawing/2010/main" val="0"/>
+                        </a:ext>
+                      </a:extLst>
+                    </a:blip>
+                    <a:stretch>
+                      <a:fillRect/>
+                    </a:stretch>
+                  </pic:blipFill>
+                  <pic:spPr>
+                    <a:xfrm>
+                      <a:off x="0" y="0"/>
+                      <a:ext cx="5612130" cy="2096135"/>
+                    </a:xfrm>
+                    <a:prstGeom prst="rect">
+                      <a:avLst/>
+                    </a:prstGeom>
+                  </pic:spPr>
+                </pic:pic>
+              </a:graphicData>
+            </a:graphic>
+          </wp:inline>
+        </w:drawing>
+      </w:r>
+    </w:p>
+    <w:p/>
+    <w:p>
+      <w:r>
+        <w:t>7. Obtener listado de canciones del año 2025</w:t>
+      </w:r>
+    </w:p>
+    <w:p>
+      <w:r>
+        <w:rPr>
+          <w:noProof/>
+          <w:lang w:eastAsia="es-MX"/>
+        </w:rPr>
+        <w:lastRenderedPageBreak/>
+        <w:drawing>
+          <wp:inline distT="0" distB="0" distL="0" distR="0">
+            <wp:extent cx="5612130" cy="2270760"/>
+            <wp:effectExtent l="0" t="0" r="7620" b="0"/>
+            <wp:docPr id="6" name="Imagen 6"/>
+            <wp:cNvGraphicFramePr>
+              <a:graphicFrameLocks xmlns:a="http://schemas.openxmlformats.org/drawingml/2006/main" noChangeAspect="1"/>
+            </wp:cNvGraphicFramePr>
+            <a:graphic xmlns:a="http://schemas.openxmlformats.org/drawingml/2006/main">
+              <a:graphicData uri="http://schemas.openxmlformats.org/drawingml/2006/picture">
+                <pic:pic xmlns:pic="http://schemas.openxmlformats.org/drawingml/2006/picture">
+                  <pic:nvPicPr>
+                    <pic:cNvPr id="6" name="Captura2.PNG"/>
+                    <pic:cNvPicPr/>
+                  </pic:nvPicPr>
+                  <pic:blipFill>
+                    <a:blip r:embed="rId10">
+                      <a:extLst>
+                        <a:ext uri="{28A0092B-C50C-407E-A947-70E740481C1C}">
+                          <a14:useLocalDpi xmlns:a14="http://schemas.microsoft.com/office/drawing/2010/main" val="0"/>
+                        </a:ext>
+                      </a:extLst>
+                    </a:blip>
+                    <a:stretch>
+                      <a:fillRect/>
+                    </a:stretch>
+                  </pic:blipFill>
+                  <pic:spPr>
+                    <a:xfrm>
+                      <a:off x="0" y="0"/>
+                      <a:ext cx="5612130" cy="2270760"/>
+                    </a:xfrm>
+                    <a:prstGeom prst="rect">
+                      <a:avLst/>
+                    </a:prstGeom>
+                  </pic:spPr>
+                </pic:pic>
+              </a:graphicData>
+            </a:graphic>
+          </wp:inline>
+        </w:drawing>
+      </w:r>
+    </w:p>
+    <w:p/>
+    <w:p>
+      <w:r>
+        <w:t>8. Obtener listado de nombre de la canción y nombre del género al que pertenece</w:t>
+      </w:r>
+    </w:p>
+    <w:p>
+      <w:r>
+        <w:rPr>
+          <w:noProof/>
+          <w:lang w:eastAsia="es-MX"/>
+        </w:rPr>
+        <w:drawing>
+          <wp:inline distT="0" distB="0" distL="0" distR="0">
+            <wp:extent cx="5612130" cy="4969510"/>
+            <wp:effectExtent l="0" t="0" r="7620" b="2540"/>
+            <wp:docPr id="8" name="Imagen 8"/>
+            <wp:cNvGraphicFramePr>
+              <a:graphicFrameLocks xmlns:a="http://schemas.openxmlformats.org/drawingml/2006/main" noChangeAspect="1"/>
+            </wp:cNvGraphicFramePr>
+            <a:graphic xmlns:a="http://schemas.openxmlformats.org/drawingml/2006/main">
+              <a:graphicData uri="http://schemas.openxmlformats.org/drawingml/2006/picture">
+                <pic:pic xmlns:pic="http://schemas.openxmlformats.org/drawingml/2006/picture">
+                  <pic:nvPicPr>
+                    <pic:cNvPr id="8" name="Captura4.PNG"/>
+                    <pic:cNvPicPr/>
+                  </pic:nvPicPr>
+                  <pic:blipFill>
+                    <a:blip r:embed="rId11">
+                      <a:extLst>
+                        <a:ext uri="{28A0092B-C50C-407E-A947-70E740481C1C}">
+                          <a14:useLocalDpi xmlns:a14="http://schemas.microsoft.com/office/drawing/2010/main" val="0"/>
+                        </a:ext>
+                      </a:extLst>
+                    </a:blip>
+                    <a:stretch>
+                      <a:fillRect/>
+                    </a:stretch>
+                  </pic:blipFill>
+                  <pic:spPr>
+                    <a:xfrm>
+                      <a:off x="0" y="0"/>
+                      <a:ext cx="5612130" cy="4969510"/>
+                    </a:xfrm>
+                    <a:prstGeom prst="rect">
+                      <a:avLst/>
+                    </a:prstGeom>
+                  </pic:spPr>
+                </pic:pic>
+              </a:graphicData>
+            </a:graphic>
+          </wp:inline>
+        </w:drawing>
+      </w:r>
+    </w:p>
+    <w:p/>
+    <w:p>
+      <w:r>
+        <w:lastRenderedPageBreak/>
+        <w:t>9. obtener listado de nombre de usuario y nombre de membresía que tienen</w:t>
+      </w:r>
+    </w:p>
+    <w:p>
+      <w:r>
+        <w:rPr>
+          <w:noProof/>
+          <w:lang w:eastAsia="es-MX"/>
+        </w:rPr>
+        <w:drawing>
+          <wp:inline distT="0" distB="0" distL="0" distR="0">
+            <wp:extent cx="5612130" cy="2065655"/>
+            <wp:effectExtent l="0" t="0" r="7620" b="0"/>
+            <wp:docPr id="9" name="Imagen 9"/>
+            <wp:cNvGraphicFramePr>
+              <a:graphicFrameLocks xmlns:a="http://schemas.openxmlformats.org/drawingml/2006/main" noChangeAspect="1"/>
+            </wp:cNvGraphicFramePr>
+            <a:graphic xmlns:a="http://schemas.openxmlformats.org/drawingml/2006/main">
+              <a:graphicData uri="http://schemas.openxmlformats.org/drawingml/2006/picture">
+                <pic:pic xmlns:pic="http://schemas.openxmlformats.org/drawingml/2006/picture">
+                  <pic:nvPicPr>
+                    <pic:cNvPr id="9" name="Captura5.PNG"/>
+                    <pic:cNvPicPr/>
+                  </pic:nvPicPr>
+                  <pic:blipFill>
+                    <a:blip r:embed="rId12">
+                      <a:extLst>
+                        <a:ext uri="{28A0092B-C50C-407E-A947-70E740481C1C}">
+                          <a14:useLocalDpi xmlns:a14="http://schemas.microsoft.com/office/drawing/2010/main" val="0"/>
+                        </a:ext>
+                      </a:extLst>
+                    </a:blip>
+                    <a:stretch>
+                      <a:fillRect/>
+                    </a:stretch>
+                  </pic:blipFill>
+                  <pic:spPr>
+                    <a:xfrm>
+                      <a:off x="0" y="0"/>
+                      <a:ext cx="5612130" cy="2065655"/>
+                    </a:xfrm>
+                    <a:prstGeom prst="rect">
+                      <a:avLst/>
+                    </a:prstGeom>
+                  </pic:spPr>
+                </pic:pic>
+              </a:graphicData>
+            </a:graphic>
+          </wp:inline>
+        </w:drawing>
+      </w:r>
+    </w:p>
+    <w:p/>
+    <w:p>
+      <w:r>
+        <w:t xml:space="preserve">10. Obtener listado del nombre del </w:t>
+      </w:r>
+      <w:proofErr w:type="spellStart"/>
+      <w:r>
+        <w:t>playlist</w:t>
+      </w:r>
+      <w:proofErr w:type="spellEnd"/>
+      <w:r>
+        <w:t xml:space="preserve"> y el nombre del usuario que la creó  </w:t>
+      </w:r>
       <w:bookmarkStart w:id="0" w:name="_GoBack"/>
       <w:bookmarkEnd w:id="0"/>
     </w:p>
+    <w:p>
+      <w:r>
+        <w:rPr>
+          <w:noProof/>
+          <w:lang w:eastAsia="es-MX"/>
+        </w:rPr>
+        <w:drawing>
+          <wp:inline distT="0" distB="0" distL="0" distR="0">
+            <wp:extent cx="5612130" cy="1560830"/>
+            <wp:effectExtent l="0" t="0" r="7620" b="1270"/>
+            <wp:docPr id="10" name="Imagen 10"/>
+            <wp:cNvGraphicFramePr>
+              <a:graphicFrameLocks xmlns:a="http://schemas.openxmlformats.org/drawingml/2006/main" noChangeAspect="1"/>
+            </wp:cNvGraphicFramePr>
+            <a:graphic xmlns:a="http://schemas.openxmlformats.org/drawingml/2006/main">
+              <a:graphicData uri="http://schemas.openxmlformats.org/drawingml/2006/picture">
+                <pic:pic xmlns:pic="http://schemas.openxmlformats.org/drawingml/2006/picture">
+                  <pic:nvPicPr>
+                    <pic:cNvPr id="10" name="Captura6.PNG"/>
+                    <pic:cNvPicPr/>
+                  </pic:nvPicPr>
+                  <pic:blipFill>
+                    <a:blip r:embed="rId13">
+                      <a:extLst>
+                        <a:ext uri="{28A0092B-C50C-407E-A947-70E740481C1C}">
+                          <a14:useLocalDpi xmlns:a14="http://schemas.microsoft.com/office/drawing/2010/main" val="0"/>
+                        </a:ext>
+                      </a:extLst>
+                    </a:blip>
+                    <a:stretch>
+                      <a:fillRect/>
+                    </a:stretch>
+                  </pic:blipFill>
+                  <pic:spPr>
+                    <a:xfrm>
+                      <a:off x="0" y="0"/>
+                      <a:ext cx="5612130" cy="1560830"/>
+                    </a:xfrm>
+                    <a:prstGeom prst="rect">
+                      <a:avLst/>
+                    </a:prstGeom>
+                  </pic:spPr>
+                </pic:pic>
+              </a:graphicData>
+            </a:graphic>
+          </wp:inline>
+        </w:drawing>
+      </w:r>
+    </w:p>
+    <w:p/>
     <w:sectPr>
       <w:pgSz w:w="12240" w:h="15840"/>
       <w:pgMar w:top="1417" w:right="1701" w:bottom="1417" w:left="1701" w:header="708" w:footer="708" w:gutter="0"/>

</xml_diff>